<commit_message>
se estan agregando los reportes en excel
</commit_message>
<xml_diff>
--- a/public/php/mante/hola.docx
+++ b/public/php/mante/hola.docx
@@ -831,7 +831,7 @@
           </w:tcPr>
           <w:p>
             <w:r>
-              <w:t xml:space="preserve">         gato</w:t>
+              <w:t xml:space="preserve">         perro</w:t>
             </w:r>
           </w:p>
         </w:tc>
@@ -847,7 +847,7 @@
           </w:tcPr>
           <w:p>
             <w:r>
-              <w:t xml:space="preserve"> BOTE</w:t>
+              <w:t xml:space="preserve"> INHALADOR</w:t>
             </w:r>
           </w:p>
         </w:tc>
@@ -863,7 +863,7 @@
           </w:tcPr>
           <w:p>
             <w:r>
-              <w:t>2</w:t>
+              <w:t>1</w:t>
             </w:r>
           </w:p>
         </w:tc>

</xml_diff>